<commit_message>
Added my part of peer review.
Happy Friday peeeps :D
</commit_message>
<xml_diff>
--- a/Peer Reviews/Week 8 - Peer Review.docx
+++ b/Peer Reviews/Week 8 - Peer Review.docx
@@ -273,21 +273,11 @@
               <w:cnfStyle w:val="000000100000" w:firstRow="0" w:lastRow="0" w:firstColumn="0" w:lastColumn="0" w:oddVBand="0" w:evenVBand="0" w:oddHBand="1" w:evenHBand="0" w:firstRowFirstColumn="0" w:firstRowLastColumn="0" w:lastRowFirstColumn="0" w:lastRowLastColumn="0"/>
             </w:pPr>
             <w:r>
-              <w:t xml:space="preserve">Work completed: Worked on the Database in MySQL </w:t>
-            </w:r>
-            <w:proofErr w:type="gramStart"/>
-            <w:r>
-              <w:t>Workbench  and</w:t>
-            </w:r>
-            <w:proofErr w:type="gramEnd"/>
-            <w:r>
-              <w:t xml:space="preserve"> PHP coding before learning that Visual Studio doesn’t require these. Have skeleton of coding for explanations.</w:t>
+              <w:t>Work completed: Worked on the Database in MySQL Workbench  and PHP coding before learning that Visual Studio doesn’t require these. Have skeleton of coding for explanations.</w:t>
             </w:r>
             <w:r>
               <w:t xml:space="preserve"> Learnt how to create databases in Visual Studio.</w:t>
             </w:r>
-            <w:bookmarkStart w:id="0" w:name="_GoBack"/>
-            <w:bookmarkEnd w:id="0"/>
           </w:p>
         </w:tc>
         <w:tc>
@@ -349,6 +339,14 @@
               <w:jc w:val="both"/>
               <w:cnfStyle w:val="000000000000" w:firstRow="0" w:lastRow="0" w:firstColumn="0" w:lastColumn="0" w:oddVBand="0" w:evenVBand="0" w:oddHBand="0" w:evenHBand="0" w:firstRowFirstColumn="0" w:firstRowLastColumn="0" w:lastRowFirstColumn="0" w:lastRowLastColumn="0"/>
             </w:pPr>
+            <w:r>
+              <w:t>Work completed: Still trying to figure out how to connect login information with database. Have code but can’t get it working. Watched a lot of video on YouT</w:t>
+            </w:r>
+            <w:bookmarkStart w:id="0" w:name="_GoBack"/>
+            <w:bookmarkEnd w:id="0"/>
+            <w:r>
+              <w:t xml:space="preserve">ube to help. Also worked on slides for presentation at start of week. Included pictures from our Web page into Login. Added more CSS and got the buttons responsive. </w:t>
+            </w:r>
           </w:p>
         </w:tc>
         <w:tc>

</xml_diff>

<commit_message>
Added finalised Week 8 Peer Review
</commit_message>
<xml_diff>
--- a/Peer Reviews/Week 8 - Peer Review.docx
+++ b/Peer Reviews/Week 8 - Peer Review.docx
@@ -1,6 +1,6 @@
 
 <file path=word/document.xml><?xml version="1.0" encoding="utf-8"?>
-<w:document xmlns:wpc="http://schemas.microsoft.com/office/word/2010/wordprocessingCanvas" xmlns:cx="http://schemas.microsoft.com/office/drawing/2014/chartex" xmlns:cx1="http://schemas.microsoft.com/office/drawing/2015/9/8/chartex" xmlns:cx2="http://schemas.microsoft.com/office/drawing/2015/10/21/chartex" xmlns:cx3="http://schemas.microsoft.com/office/drawing/2016/5/9/chartex" xmlns:cx4="http://schemas.microsoft.com/office/drawing/2016/5/10/chartex" xmlns:cx5="http://schemas.microsoft.com/office/drawing/2016/5/11/chartex" xmlns:cx6="http://schemas.microsoft.com/office/drawing/2016/5/12/chartex" xmlns:cx7="http://schemas.microsoft.com/office/drawing/2016/5/13/chartex" xmlns:cx8="http://schemas.microsoft.com/office/drawing/2016/5/14/chartex" xmlns:mc="http://schemas.openxmlformats.org/markup-compatibility/2006" xmlns:aink="http://schemas.microsoft.com/office/drawing/2016/ink" xmlns:am3d="http://schemas.microsoft.com/office/drawing/2017/model3d" xmlns:o="urn:schemas-microsoft-com:office:office" xmlns:r="http://schemas.openxmlformats.org/officeDocument/2006/relationships" xmlns:m="http://schemas.openxmlformats.org/officeDocument/2006/math" xmlns:v="urn:schemas-microsoft-com:vml" xmlns:wp14="http://schemas.microsoft.com/office/word/2010/wordprocessingDrawing" xmlns:wp="http://schemas.openxmlformats.org/drawingml/2006/wordprocessingDrawing" xmlns:w10="urn:schemas-microsoft-com:office:word" xmlns:w="http://schemas.openxmlformats.org/wordprocessingml/2006/main" xmlns:w14="http://schemas.microsoft.com/office/word/2010/wordml" xmlns:w15="http://schemas.microsoft.com/office/word/2012/wordml" xmlns:w16se="http://schemas.microsoft.com/office/word/2015/wordml/symex" xmlns:wpg="http://schemas.microsoft.com/office/word/2010/wordprocessingGroup" xmlns:wpi="http://schemas.microsoft.com/office/word/2010/wordprocessingInk" xmlns:wne="http://schemas.microsoft.com/office/word/2006/wordml" xmlns:wps="http://schemas.microsoft.com/office/word/2010/wordprocessingShape" mc:Ignorable="w14 w15 w16se wp14">
+<w:document xmlns:wpc="http://schemas.microsoft.com/office/word/2010/wordprocessingCanvas" xmlns:cx="http://schemas.microsoft.com/office/drawing/2014/chartex" xmlns:mc="http://schemas.openxmlformats.org/markup-compatibility/2006" xmlns:o="urn:schemas-microsoft-com:office:office" xmlns:r="http://schemas.openxmlformats.org/officeDocument/2006/relationships" xmlns:m="http://schemas.openxmlformats.org/officeDocument/2006/math" xmlns:v="urn:schemas-microsoft-com:vml" xmlns:wp14="http://schemas.microsoft.com/office/word/2010/wordprocessingDrawing" xmlns:wp="http://schemas.openxmlformats.org/drawingml/2006/wordprocessingDrawing" xmlns:w10="urn:schemas-microsoft-com:office:word" xmlns:w="http://schemas.openxmlformats.org/wordprocessingml/2006/main" xmlns:w14="http://schemas.microsoft.com/office/word/2010/wordml" xmlns:w15="http://schemas.microsoft.com/office/word/2012/wordml" xmlns:w16se="http://schemas.microsoft.com/office/word/2015/wordml/symex" xmlns:wpg="http://schemas.microsoft.com/office/word/2010/wordprocessingGroup" xmlns:wpi="http://schemas.microsoft.com/office/word/2010/wordprocessingInk" xmlns:wne="http://schemas.microsoft.com/office/word/2006/wordml" xmlns:wps="http://schemas.microsoft.com/office/word/2010/wordprocessingShape" mc:Ignorable="w14 w15 w16se wp14">
   <w:body>
     <w:p>
       <w:pPr>
@@ -15,7 +15,15 @@
         <w:jc w:val="both"/>
       </w:pPr>
       <w:r>
-        <w:t xml:space="preserve">Each student on the third year software project group module should complete this document blind. When completing the document you are required to distribute the beans of effort for each student. Each group has 100 beans per group member to be allocated, for example a group with four members has 400 beans to be distributed. </w:t>
+        <w:t xml:space="preserve">Each student on the third year software project group module should complete this document blind. When completing the </w:t>
+      </w:r>
+      <w:proofErr w:type="gramStart"/>
+      <w:r>
+        <w:t>document</w:t>
+      </w:r>
+      <w:proofErr w:type="gramEnd"/>
+      <w:r>
+        <w:t xml:space="preserve"> you are required to distribute the beans of effort for each student. Each group has 100 beans per group member to be allocated, for example a group with four members has 400 beans to be distributed. </w:t>
       </w:r>
     </w:p>
     <w:p>
@@ -49,9 +57,9 @@
         <w:tblLook w:val="04A0" w:firstRow="1" w:lastRow="0" w:firstColumn="1" w:lastColumn="0" w:noHBand="0" w:noVBand="1"/>
       </w:tblPr>
       <w:tblGrid>
-        <w:gridCol w:w="2753"/>
-        <w:gridCol w:w="3675"/>
-        <w:gridCol w:w="1852"/>
+        <w:gridCol w:w="2764"/>
+        <w:gridCol w:w="3666"/>
+        <w:gridCol w:w="1850"/>
       </w:tblGrid>
       <w:tr>
         <w:trPr>
@@ -147,6 +155,14 @@
               <w:jc w:val="both"/>
               <w:cnfStyle w:val="000000100000" w:firstRow="0" w:lastRow="0" w:firstColumn="0" w:lastColumn="0" w:oddVBand="0" w:evenVBand="0" w:oddHBand="1" w:evenHBand="0" w:firstRowFirstColumn="0" w:firstRowLastColumn="0" w:lastRowFirstColumn="0" w:lastRowLastColumn="0"/>
             </w:pPr>
+            <w:r>
+              <w:t>[N</w:t>
+            </w:r>
+            <w:bookmarkStart w:id="0" w:name="_GoBack"/>
+            <w:bookmarkEnd w:id="0"/>
+            <w:r>
+              <w:t>ot provided]</w:t>
+            </w:r>
           </w:p>
         </w:tc>
         <w:tc>
@@ -159,7 +175,7 @@
               <w:cnfStyle w:val="000000100000" w:firstRow="0" w:lastRow="0" w:firstColumn="0" w:lastColumn="0" w:oddVBand="0" w:evenVBand="0" w:oddHBand="1" w:evenHBand="0" w:firstRowFirstColumn="0" w:firstRowLastColumn="0" w:lastRowFirstColumn="0" w:lastRowLastColumn="0"/>
             </w:pPr>
             <w:r>
-              <w:t>100</w:t>
+              <w:t>-</w:t>
             </w:r>
           </w:p>
         </w:tc>
@@ -211,8 +227,6 @@
             <w:r>
               <w:t>Continue to work on the website, researched and tried multiple codes for adding working calendar for booking system. Participated in creating of presentation.</w:t>
             </w:r>
-            <w:bookmarkStart w:id="0" w:name="_GoBack"/>
-            <w:bookmarkEnd w:id="0"/>
           </w:p>
         </w:tc>
         <w:tc>
@@ -278,7 +292,15 @@
               <w:cnfStyle w:val="000000100000" w:firstRow="0" w:lastRow="0" w:firstColumn="0" w:lastColumn="0" w:oddVBand="0" w:evenVBand="0" w:oddHBand="1" w:evenHBand="0" w:firstRowFirstColumn="0" w:firstRowLastColumn="0" w:lastRowFirstColumn="0" w:lastRowLastColumn="0"/>
             </w:pPr>
             <w:r>
-              <w:t>Work completed: Worked on the Database in MySQL Workbench  and PHP coding before learning that Visual Studio doesn’t require these. Have skeleton of coding for explanations.</w:t>
+              <w:t xml:space="preserve">Work completed: Worked on the Database in MySQL </w:t>
+            </w:r>
+            <w:proofErr w:type="gramStart"/>
+            <w:r>
+              <w:t>Workbench  and</w:t>
+            </w:r>
+            <w:proofErr w:type="gramEnd"/>
+            <w:r>
+              <w:t xml:space="preserve"> PHP coding before learning that Visual Studio doesn’t require these. Have skeleton of coding for explanations.</w:t>
             </w:r>
             <w:r>
               <w:t xml:space="preserve"> Learnt how to create databases in Visual Studio.</w:t>
@@ -357,6 +379,50 @@
             <w:pPr>
               <w:jc w:val="both"/>
               <w:cnfStyle w:val="000000000000" w:firstRow="0" w:lastRow="0" w:firstColumn="0" w:lastColumn="0" w:oddVBand="0" w:evenVBand="0" w:oddHBand="0" w:evenHBand="0" w:firstRowFirstColumn="0" w:firstRowLastColumn="0" w:lastRowFirstColumn="0" w:lastRowLastColumn="0"/>
+            </w:pPr>
+            <w:r>
+              <w:t>100</w:t>
+            </w:r>
+          </w:p>
+        </w:tc>
+      </w:tr>
+      <w:tr>
+        <w:trPr>
+          <w:cnfStyle w:val="000000100000" w:firstRow="0" w:lastRow="0" w:firstColumn="0" w:lastColumn="0" w:oddVBand="0" w:evenVBand="0" w:oddHBand="1" w:evenHBand="0" w:firstRowFirstColumn="0" w:firstRowLastColumn="0" w:lastRowFirstColumn="0" w:lastRowLastColumn="0"/>
+        </w:trPr>
+        <w:tc>
+          <w:tcPr>
+            <w:cnfStyle w:val="001000000000" w:firstRow="0" w:lastRow="0" w:firstColumn="1" w:lastColumn="0" w:oddVBand="0" w:evenVBand="0" w:oddHBand="0" w:evenHBand="0" w:firstRowFirstColumn="0" w:firstRowLastColumn="0" w:lastRowFirstColumn="0" w:lastRowLastColumn="0"/>
+            <w:tcW w:w="2838" w:type="dxa"/>
+          </w:tcPr>
+          <w:p>
+            <w:pPr>
+              <w:jc w:val="both"/>
+            </w:pPr>
+            <w:r>
+              <w:t>Unallocated points</w:t>
+            </w:r>
+          </w:p>
+        </w:tc>
+        <w:tc>
+          <w:tcPr>
+            <w:tcW w:w="3791" w:type="dxa"/>
+          </w:tcPr>
+          <w:p>
+            <w:pPr>
+              <w:jc w:val="both"/>
+              <w:cnfStyle w:val="000000100000" w:firstRow="0" w:lastRow="0" w:firstColumn="0" w:lastColumn="0" w:oddVBand="0" w:evenVBand="0" w:oddHBand="1" w:evenHBand="0" w:firstRowFirstColumn="0" w:firstRowLastColumn="0" w:lastRowFirstColumn="0" w:lastRowLastColumn="0"/>
+            </w:pPr>
+          </w:p>
+        </w:tc>
+        <w:tc>
+          <w:tcPr>
+            <w:tcW w:w="1887" w:type="dxa"/>
+          </w:tcPr>
+          <w:p>
+            <w:pPr>
+              <w:jc w:val="both"/>
+              <w:cnfStyle w:val="000000100000" w:firstRow="0" w:lastRow="0" w:firstColumn="0" w:lastColumn="0" w:oddVBand="0" w:evenVBand="0" w:oddHBand="1" w:evenHBand="0" w:firstRowFirstColumn="0" w:firstRowLastColumn="0" w:lastRowFirstColumn="0" w:lastRowLastColumn="0"/>
             </w:pPr>
             <w:r>
               <w:t>100</w:t>
@@ -444,7 +510,7 @@
     </w:rPrDefault>
     <w:pPrDefault/>
   </w:docDefaults>
-  <w:latentStyles w:defLockedState="0" w:defUIPriority="99" w:defSemiHidden="0" w:defUnhideWhenUsed="0" w:defQFormat="0" w:count="375">
+  <w:latentStyles w:defLockedState="0" w:defUIPriority="99" w:defSemiHidden="0" w:defUnhideWhenUsed="0" w:defQFormat="0" w:count="371">
     <w:lsdException w:name="Normal" w:uiPriority="0" w:qFormat="1"/>
     <w:lsdException w:name="heading 1" w:uiPriority="9" w:qFormat="1"/>
     <w:lsdException w:name="heading 2" w:semiHidden="1" w:uiPriority="9" w:unhideWhenUsed="1" w:qFormat="1"/>
@@ -550,6 +616,7 @@
     <w:lsdException w:name="HTML Sample" w:semiHidden="1" w:unhideWhenUsed="1"/>
     <w:lsdException w:name="HTML Typewriter" w:semiHidden="1" w:unhideWhenUsed="1"/>
     <w:lsdException w:name="HTML Variable" w:semiHidden="1" w:unhideWhenUsed="1"/>
+    <w:lsdException w:name="Normal Table" w:semiHidden="1" w:unhideWhenUsed="1"/>
     <w:lsdException w:name="annotation subject" w:semiHidden="1" w:unhideWhenUsed="1"/>
     <w:lsdException w:name="No List" w:semiHidden="1" w:unhideWhenUsed="1"/>
     <w:lsdException w:name="Outline List 1" w:semiHidden="1" w:unhideWhenUsed="1"/>
@@ -593,8 +660,10 @@
     <w:lsdException w:name="Table Elegant" w:semiHidden="1" w:unhideWhenUsed="1"/>
     <w:lsdException w:name="Table Professional" w:semiHidden="1" w:unhideWhenUsed="1"/>
     <w:lsdException w:name="Table Subtle 1" w:semiHidden="1" w:unhideWhenUsed="1"/>
+    <w:lsdException w:name="Table Subtle 2" w:semiHidden="1" w:unhideWhenUsed="1"/>
     <w:lsdException w:name="Table Web 1" w:semiHidden="1" w:unhideWhenUsed="1"/>
     <w:lsdException w:name="Table Web 2" w:semiHidden="1" w:unhideWhenUsed="1"/>
+    <w:lsdException w:name="Table Web 3" w:semiHidden="1" w:unhideWhenUsed="1"/>
     <w:lsdException w:name="Balloon Text" w:semiHidden="1" w:unhideWhenUsed="1"/>
     <w:lsdException w:name="Table Grid" w:uiPriority="59"/>
     <w:lsdException w:name="Table Theme" w:semiHidden="1" w:unhideWhenUsed="1"/>
@@ -804,10 +873,6 @@
     <w:lsdException w:name="List Table 5 Dark Accent 6" w:uiPriority="50"/>
     <w:lsdException w:name="List Table 6 Colorful Accent 6" w:uiPriority="51"/>
     <w:lsdException w:name="List Table 7 Colorful Accent 6" w:uiPriority="52"/>
-    <w:lsdException w:name="Mention" w:semiHidden="1" w:unhideWhenUsed="1"/>
-    <w:lsdException w:name="Smart Hyperlink" w:semiHidden="1" w:unhideWhenUsed="1"/>
-    <w:lsdException w:name="Hashtag" w:semiHidden="1" w:unhideWhenUsed="1"/>
-    <w:lsdException w:name="Unresolved Mention" w:semiHidden="1" w:unhideWhenUsed="1"/>
   </w:latentStyles>
   <w:style w:type="paragraph" w:default="1" w:styleId="Normal">
     <w:name w:val="Normal"/>

</xml_diff>